<commit_message>
Vorbereitung für OpenAI API
</commit_message>
<xml_diff>
--- a/Workshop Ergebnisse.docx
+++ b/Workshop Ergebnisse.docx
@@ -83,99 +83,102 @@
         </w:numPr>
         <w:rPr>
           <w:rFonts w:asciiTheme="minorHAnsi" w:eastAsiaTheme="minorHAnsi" w:hAnsiTheme="minorHAnsi" w:cstheme="minorHAnsi"/>
-          <w:color w:val="FF0000"/>
           <w:sz w:val="22"/>
           <w:szCs w:val="22"/>
           <w:lang w:eastAsia="en-US"/>
         </w:rPr>
       </w:pPr>
-      <w:bookmarkStart w:id="0" w:name="_GoBack"/>
-      <w:r>
-        <w:rPr>
-          <w:rFonts w:asciiTheme="minorHAnsi" w:eastAsiaTheme="minorHAnsi" w:hAnsiTheme="minorHAnsi" w:cstheme="minorHAnsi"/>
-          <w:color w:val="FF0000"/>
-          <w:sz w:val="22"/>
-          <w:szCs w:val="22"/>
-          <w:lang w:eastAsia="en-US"/>
-        </w:rPr>
-        <w:t>Chat-GBT ist bei „grüner Wiese“/generischem Input nicht sonderlich hilfreich - es fehlen Kontext und klare Sicherheitsinformationen.</w:t>
-      </w:r>
-    </w:p>
-    <w:p>
-      <w:pPr>
-        <w:pStyle w:val="NormalWeb"/>
-        <w:numPr>
-          <w:ilvl w:val="0"/>
-          <w:numId w:val="1"/>
-        </w:numPr>
-        <w:rPr>
-          <w:rFonts w:asciiTheme="minorHAnsi" w:eastAsiaTheme="minorHAnsi" w:hAnsiTheme="minorHAnsi" w:cstheme="minorHAnsi"/>
-          <w:color w:val="FF0000"/>
-          <w:sz w:val="22"/>
-          <w:szCs w:val="22"/>
-          <w:lang w:eastAsia="en-US"/>
-        </w:rPr>
-      </w:pPr>
-      <w:r>
-        <w:rPr>
-          <w:rFonts w:asciiTheme="minorHAnsi" w:eastAsiaTheme="minorHAnsi" w:hAnsiTheme="minorHAnsi" w:cstheme="minorHAnsi"/>
-          <w:color w:val="FF0000"/>
-          <w:sz w:val="22"/>
-          <w:szCs w:val="22"/>
-          <w:lang w:eastAsia="en-US"/>
-        </w:rPr>
-        <w:t>DFDs sind oft unzureichend, da sie keine implementierten Sicherheitsmaßnahmen enthalten.</w:t>
-      </w:r>
-    </w:p>
-    <w:p>
-      <w:pPr>
-        <w:pStyle w:val="NormalWeb"/>
-        <w:numPr>
-          <w:ilvl w:val="0"/>
-          <w:numId w:val="1"/>
-        </w:numPr>
-        <w:rPr>
-          <w:rFonts w:asciiTheme="minorHAnsi" w:eastAsiaTheme="minorHAnsi" w:hAnsiTheme="minorHAnsi" w:cstheme="minorHAnsi"/>
-          <w:color w:val="FF0000"/>
-          <w:sz w:val="22"/>
-          <w:szCs w:val="22"/>
-          <w:lang w:eastAsia="en-US"/>
-        </w:rPr>
-      </w:pPr>
-      <w:r>
-        <w:rPr>
-          <w:rFonts w:asciiTheme="minorHAnsi" w:eastAsiaTheme="minorHAnsi" w:hAnsiTheme="minorHAnsi" w:cstheme="minorHAnsi"/>
-          <w:color w:val="FF0000"/>
-          <w:sz w:val="22"/>
-          <w:szCs w:val="22"/>
-          <w:lang w:eastAsia="en-US"/>
-        </w:rPr>
-        <w:t>Die Qualität der Analyse steht und fällt mit dem DFD: Magelnder Input, Mangelnder Output.</w:t>
-      </w:r>
-    </w:p>
-    <w:bookmarkEnd w:id="0"/>
-    <w:p>
-      <w:pPr>
-        <w:pStyle w:val="NormalWeb"/>
-        <w:numPr>
-          <w:ilvl w:val="0"/>
-          <w:numId w:val="1"/>
-        </w:numPr>
+      <w:r>
         <w:rPr>
           <w:rFonts w:asciiTheme="minorHAnsi" w:eastAsiaTheme="minorHAnsi" w:hAnsiTheme="minorHAnsi" w:cstheme="minorHAnsi"/>
           <w:sz w:val="22"/>
           <w:szCs w:val="22"/>
           <w:lang w:eastAsia="en-US"/>
         </w:rPr>
-      </w:pPr>
-      <w:r>
+        <w:t>Chat-GBT ist bei „grüner Wiese“/generischem Input nicht sonderlich hilfreich - es fehlen Kontext und klare Sicherheitsinformationen.</w:t>
+      </w:r>
+    </w:p>
+    <w:p>
+      <w:pPr>
+        <w:pStyle w:val="NormalWeb"/>
+        <w:numPr>
+          <w:ilvl w:val="0"/>
+          <w:numId w:val="1"/>
+        </w:numPr>
         <w:rPr>
           <w:rFonts w:asciiTheme="minorHAnsi" w:eastAsiaTheme="minorHAnsi" w:hAnsiTheme="minorHAnsi" w:cstheme="minorHAnsi"/>
           <w:sz w:val="22"/>
           <w:szCs w:val="22"/>
           <w:lang w:eastAsia="en-US"/>
         </w:rPr>
-        <w:t>Ein reiner One-</w:t>
+      </w:pPr>
+      <w:r>
+        <w:rPr>
+          <w:rFonts w:asciiTheme="minorHAnsi" w:eastAsiaTheme="minorHAnsi" w:hAnsiTheme="minorHAnsi" w:cstheme="minorHAnsi"/>
+          <w:sz w:val="22"/>
+          <w:szCs w:val="22"/>
+          <w:lang w:eastAsia="en-US"/>
+        </w:rPr>
+        <w:t>DFDs sind oft unzureichend, da sie keine implementierten Sicherheitsmaßnahmen enthalten.</w:t>
+      </w:r>
+    </w:p>
+    <w:p>
+      <w:pPr>
+        <w:pStyle w:val="NormalWeb"/>
+        <w:numPr>
+          <w:ilvl w:val="0"/>
+          <w:numId w:val="1"/>
+        </w:numPr>
+        <w:rPr>
+          <w:rFonts w:asciiTheme="minorHAnsi" w:eastAsiaTheme="minorHAnsi" w:hAnsiTheme="minorHAnsi" w:cstheme="minorHAnsi"/>
+          <w:sz w:val="22"/>
+          <w:szCs w:val="22"/>
+          <w:lang w:eastAsia="en-US"/>
+        </w:rPr>
+      </w:pPr>
+      <w:r>
+        <w:rPr>
+          <w:rFonts w:asciiTheme="minorHAnsi" w:eastAsiaTheme="minorHAnsi" w:hAnsiTheme="minorHAnsi" w:cstheme="minorHAnsi"/>
+          <w:sz w:val="22"/>
+          <w:szCs w:val="22"/>
+          <w:lang w:eastAsia="en-US"/>
+        </w:rPr>
+        <w:t>Die Qualität der Analyse steht und fällt mit dem DFD: Magelnder Input, Mangelnder Output.</w:t>
+      </w:r>
+    </w:p>
+    <w:p>
+      <w:pPr>
+        <w:pStyle w:val="NormalWeb"/>
+        <w:numPr>
+          <w:ilvl w:val="0"/>
+          <w:numId w:val="1"/>
+        </w:numPr>
+        <w:rPr>
+          <w:rFonts w:asciiTheme="minorHAnsi" w:eastAsiaTheme="minorHAnsi" w:hAnsiTheme="minorHAnsi" w:cstheme="minorHAnsi"/>
+          <w:sz w:val="22"/>
+          <w:szCs w:val="22"/>
+          <w:lang w:eastAsia="en-US"/>
+        </w:rPr>
+      </w:pPr>
+      <w:r>
+        <w:rPr>
+          <w:rFonts w:asciiTheme="minorHAnsi" w:eastAsiaTheme="minorHAnsi" w:hAnsiTheme="minorHAnsi" w:cstheme="minorHAnsi"/>
+          <w:sz w:val="22"/>
+          <w:szCs w:val="22"/>
+          <w:lang w:eastAsia="en-US"/>
+        </w:rPr>
+        <w:t>Ein rei</w:t>
+      </w:r>
+      <w:bookmarkStart w:id="0" w:name="_GoBack"/>
+      <w:bookmarkEnd w:id="0"/>
+      <w:r>
+        <w:rPr>
+          <w:rFonts w:asciiTheme="minorHAnsi" w:eastAsiaTheme="minorHAnsi" w:hAnsiTheme="minorHAnsi" w:cstheme="minorHAnsi"/>
+          <w:sz w:val="22"/>
+          <w:szCs w:val="22"/>
+          <w:lang w:eastAsia="en-US"/>
+        </w:rPr>
+        <w:t>ner One-</w:t>
       </w:r>
       <w:r>
         <w:rPr>
@@ -969,9 +972,6 @@
           <w:ilvl w:val="0"/>
           <w:numId w:val="1"/>
         </w:numPr>
-        <w:rPr>
-          <w:lang w:val="en-GB"/>
-        </w:rPr>
       </w:pPr>
       <w:r>
         <w:rPr>
@@ -1269,6 +1269,498 @@
     </w:p>
     <w:p>
       <w:pPr>
+        <w:rPr>
+          <w:rFonts w:asciiTheme="majorHAnsi" w:eastAsiaTheme="majorEastAsia" w:hAnsiTheme="majorHAnsi" w:cstheme="majorBidi"/>
+          <w:color w:val="1F4D78" w:themeColor="accent1" w:themeShade="7F"/>
+          <w:sz w:val="24"/>
+          <w:szCs w:val="24"/>
+        </w:rPr>
+      </w:pPr>
+      <w:r>
+        <w:rPr>
+          <w:rFonts w:asciiTheme="majorHAnsi" w:eastAsiaTheme="majorEastAsia" w:hAnsiTheme="majorHAnsi" w:cstheme="majorBidi"/>
+          <w:color w:val="1F4D78" w:themeColor="accent1" w:themeShade="7F"/>
+          <w:sz w:val="24"/>
+          <w:szCs w:val="24"/>
+        </w:rPr>
+        <w:t xml:space="preserve">1. </w:t>
+      </w:r>
+      <w:r>
+        <w:rPr>
+          <w:rFonts w:asciiTheme="majorHAnsi" w:eastAsiaTheme="majorEastAsia" w:hAnsiTheme="majorHAnsi" w:cstheme="majorBidi"/>
+          <w:color w:val="1F4D78" w:themeColor="accent1" w:themeShade="7F"/>
+          <w:sz w:val="24"/>
+          <w:szCs w:val="24"/>
+        </w:rPr>
+        <w:t>Chat-GPT is not helpful without context – generic input lacks security focus</w:t>
+      </w:r>
+    </w:p>
+    <w:tbl>
+      <w:tblPr>
+        <w:tblW w:w="0" w:type="auto"/>
+        <w:tblCellSpacing w:w="15" w:type="dxa"/>
+        <w:tblCellMar>
+          <w:top w:w="15" w:type="dxa"/>
+          <w:left w:w="15" w:type="dxa"/>
+          <w:bottom w:w="15" w:type="dxa"/>
+          <w:right w:w="15" w:type="dxa"/>
+        </w:tblCellMar>
+        <w:tblLook w:val="04A0" w:firstRow="1" w:lastRow="0" w:firstColumn="1" w:lastColumn="0" w:noHBand="0" w:noVBand="1"/>
+      </w:tblPr>
+      <w:tblGrid>
+        <w:gridCol w:w="96"/>
+      </w:tblGrid>
+      <w:tr>
+        <w:trPr>
+          <w:tblCellSpacing w:w="15" w:type="dxa"/>
+        </w:trPr>
+        <w:tc>
+          <w:tcPr>
+            <w:tcW w:w="0" w:type="auto"/>
+            <w:vAlign w:val="center"/>
+            <w:hideMark/>
+          </w:tcPr>
+          <w:p>
+            <w:pPr>
+              <w:spacing w:after="0" w:line="240" w:lineRule="auto"/>
+              <w:rPr>
+                <w:rFonts w:ascii="Times New Roman" w:eastAsia="Times New Roman" w:hAnsi="Times New Roman" w:cs="Times New Roman"/>
+                <w:sz w:val="24"/>
+                <w:szCs w:val="24"/>
+                <w:lang w:val="en-GB" w:eastAsia="de-DE"/>
+              </w:rPr>
+            </w:pPr>
+          </w:p>
+        </w:tc>
+      </w:tr>
+    </w:tbl>
+    <w:p>
+      <w:pPr>
+        <w:spacing w:after="0" w:line="240" w:lineRule="auto"/>
+        <w:rPr>
+          <w:rFonts w:ascii="Times New Roman" w:eastAsia="Times New Roman" w:hAnsi="Times New Roman" w:cs="Times New Roman"/>
+          <w:vanish/>
+          <w:sz w:val="24"/>
+          <w:szCs w:val="24"/>
+          <w:lang w:eastAsia="de-DE"/>
+        </w:rPr>
+      </w:pPr>
+    </w:p>
+    <w:tbl>
+      <w:tblPr>
+        <w:tblW w:w="0" w:type="auto"/>
+        <w:tblCellSpacing w:w="15" w:type="dxa"/>
+        <w:tblCellMar>
+          <w:top w:w="15" w:type="dxa"/>
+          <w:left w:w="15" w:type="dxa"/>
+          <w:bottom w:w="15" w:type="dxa"/>
+          <w:right w:w="15" w:type="dxa"/>
+        </w:tblCellMar>
+        <w:tblLook w:val="04A0" w:firstRow="1" w:lastRow="0" w:firstColumn="1" w:lastColumn="0" w:noHBand="0" w:noVBand="1"/>
+      </w:tblPr>
+      <w:tblGrid>
+        <w:gridCol w:w="9026"/>
+      </w:tblGrid>
+      <w:tr>
+        <w:trPr>
+          <w:tblCellSpacing w:w="15" w:type="dxa"/>
+        </w:trPr>
+        <w:tc>
+          <w:tcPr>
+            <w:tcW w:w="0" w:type="auto"/>
+            <w:vAlign w:val="center"/>
+            <w:hideMark/>
+          </w:tcPr>
+          <w:p>
+            <w:pPr>
+              <w:pStyle w:val="ListParagraph"/>
+              <w:numPr>
+                <w:ilvl w:val="0"/>
+                <w:numId w:val="24"/>
+              </w:numPr>
+              <w:spacing w:after="0" w:line="240" w:lineRule="auto"/>
+              <w:rPr>
+                <w:rFonts w:ascii="Times New Roman" w:eastAsia="Times New Roman" w:hAnsi="Times New Roman" w:cs="Times New Roman"/>
+                <w:sz w:val="24"/>
+                <w:szCs w:val="24"/>
+                <w:lang w:val="en-GB" w:eastAsia="de-DE"/>
+              </w:rPr>
+            </w:pPr>
+            <w:r>
+              <w:rPr>
+                <w:rFonts w:ascii="Times New Roman" w:eastAsia="Times New Roman" w:hAnsi="Times New Roman" w:cs="Times New Roman"/>
+                <w:sz w:val="24"/>
+                <w:szCs w:val="24"/>
+                <w:lang w:val="en-GB" w:eastAsia="de-DE"/>
+              </w:rPr>
+              <w:t xml:space="preserve">You implemented this through: </w:t>
+            </w:r>
+            <w:r>
+              <w:rPr>
+                <w:rFonts w:ascii="Times New Roman" w:eastAsia="Times New Roman" w:hAnsi="Times New Roman" w:cs="Times New Roman"/>
+                <w:sz w:val="24"/>
+                <w:szCs w:val="24"/>
+                <w:lang w:val="en-GB" w:eastAsia="de-DE"/>
+              </w:rPr>
+              <w:br/>
+            </w:r>
+            <w:r>
+              <w:rPr>
+                <w:rFonts w:ascii="Segoe UI Symbol" w:eastAsia="Times New Roman" w:hAnsi="Segoe UI Symbol" w:cs="Segoe UI Symbol"/>
+                <w:sz w:val="24"/>
+                <w:szCs w:val="24"/>
+                <w:lang w:val="en-GB" w:eastAsia="de-DE"/>
+              </w:rPr>
+              <w:t>➤</w:t>
+            </w:r>
+            <w:r>
+              <w:rPr>
+                <w:rFonts w:ascii="Times New Roman" w:eastAsia="Times New Roman" w:hAnsi="Times New Roman" w:cs="Times New Roman"/>
+                <w:sz w:val="24"/>
+                <w:szCs w:val="24"/>
+                <w:lang w:val="en-GB" w:eastAsia="de-DE"/>
+              </w:rPr>
+              <w:t xml:space="preserve"> </w:t>
+            </w:r>
+            <w:proofErr w:type="spellStart"/>
+            <w:r>
+              <w:rPr>
+                <w:rFonts w:ascii="Courier New" w:eastAsia="Times New Roman" w:hAnsi="Courier New" w:cs="Courier New"/>
+                <w:sz w:val="20"/>
+                <w:szCs w:val="20"/>
+                <w:lang w:val="en-GB" w:eastAsia="de-DE"/>
+              </w:rPr>
+              <w:t>build_user_level_</w:t>
+            </w:r>
+            <w:proofErr w:type="gramStart"/>
+            <w:r>
+              <w:rPr>
+                <w:rFonts w:ascii="Courier New" w:eastAsia="Times New Roman" w:hAnsi="Courier New" w:cs="Courier New"/>
+                <w:sz w:val="20"/>
+                <w:szCs w:val="20"/>
+                <w:lang w:val="en-GB" w:eastAsia="de-DE"/>
+              </w:rPr>
+              <w:t>instructions</w:t>
+            </w:r>
+            <w:proofErr w:type="spellEnd"/>
+            <w:r>
+              <w:rPr>
+                <w:rFonts w:ascii="Courier New" w:eastAsia="Times New Roman" w:hAnsi="Courier New" w:cs="Courier New"/>
+                <w:sz w:val="20"/>
+                <w:szCs w:val="20"/>
+                <w:lang w:val="en-GB" w:eastAsia="de-DE"/>
+              </w:rPr>
+              <w:t>(</w:t>
+            </w:r>
+            <w:proofErr w:type="gramEnd"/>
+            <w:r>
+              <w:rPr>
+                <w:rFonts w:ascii="Courier New" w:eastAsia="Times New Roman" w:hAnsi="Courier New" w:cs="Courier New"/>
+                <w:sz w:val="20"/>
+                <w:szCs w:val="20"/>
+                <w:lang w:val="en-GB" w:eastAsia="de-DE"/>
+              </w:rPr>
+              <w:t>)</w:t>
+            </w:r>
+            <w:r>
+              <w:rPr>
+                <w:rFonts w:ascii="Times New Roman" w:eastAsia="Times New Roman" w:hAnsi="Times New Roman" w:cs="Times New Roman"/>
+                <w:sz w:val="24"/>
+                <w:szCs w:val="24"/>
+                <w:lang w:val="en-GB" w:eastAsia="de-DE"/>
+              </w:rPr>
+              <w:t xml:space="preserve"> </w:t>
+            </w:r>
+            <w:r>
+              <w:rPr>
+                <w:rFonts w:ascii="Times New Roman" w:eastAsia="Times New Roman" w:hAnsi="Times New Roman" w:cs="Times New Roman"/>
+                <w:sz w:val="24"/>
+                <w:szCs w:val="24"/>
+                <w:lang w:val="en-GB" w:eastAsia="de-DE"/>
+              </w:rPr>
+              <w:br/>
+            </w:r>
+            <w:r>
+              <w:rPr>
+                <w:rFonts w:ascii="Segoe UI Symbol" w:eastAsia="Times New Roman" w:hAnsi="Segoe UI Symbol" w:cs="Segoe UI Symbol"/>
+                <w:sz w:val="24"/>
+                <w:szCs w:val="24"/>
+                <w:lang w:val="en-GB" w:eastAsia="de-DE"/>
+              </w:rPr>
+              <w:t>➤</w:t>
+            </w:r>
+            <w:r>
+              <w:rPr>
+                <w:rFonts w:ascii="Times New Roman" w:eastAsia="Times New Roman" w:hAnsi="Times New Roman" w:cs="Times New Roman"/>
+                <w:sz w:val="24"/>
+                <w:szCs w:val="24"/>
+                <w:lang w:val="en-GB" w:eastAsia="de-DE"/>
+              </w:rPr>
+              <w:t xml:space="preserve"> </w:t>
+            </w:r>
+            <w:proofErr w:type="spellStart"/>
+            <w:r>
+              <w:rPr>
+                <w:rFonts w:ascii="Courier New" w:eastAsia="Times New Roman" w:hAnsi="Courier New" w:cs="Courier New"/>
+                <w:sz w:val="20"/>
+                <w:szCs w:val="20"/>
+                <w:lang w:val="en-GB" w:eastAsia="de-DE"/>
+              </w:rPr>
+              <w:t>build_threat_analysis_prompt</w:t>
+            </w:r>
+            <w:proofErr w:type="spellEnd"/>
+            <w:r>
+              <w:rPr>
+                <w:rFonts w:ascii="Courier New" w:eastAsia="Times New Roman" w:hAnsi="Courier New" w:cs="Courier New"/>
+                <w:sz w:val="20"/>
+                <w:szCs w:val="20"/>
+                <w:lang w:val="en-GB" w:eastAsia="de-DE"/>
+              </w:rPr>
+              <w:t>()</w:t>
+            </w:r>
+            <w:r>
+              <w:rPr>
+                <w:rFonts w:ascii="Times New Roman" w:eastAsia="Times New Roman" w:hAnsi="Times New Roman" w:cs="Times New Roman"/>
+                <w:sz w:val="24"/>
+                <w:szCs w:val="24"/>
+                <w:lang w:val="en-GB" w:eastAsia="de-DE"/>
+              </w:rPr>
+              <w:t xml:space="preserve"> which </w:t>
+            </w:r>
+            <w:r>
+              <w:rPr>
+                <w:rFonts w:ascii="Times New Roman" w:eastAsia="Times New Roman" w:hAnsi="Times New Roman" w:cs="Times New Roman"/>
+                <w:b/>
+                <w:bCs/>
+                <w:sz w:val="24"/>
+                <w:szCs w:val="24"/>
+                <w:lang w:val="en-GB" w:eastAsia="de-DE"/>
+              </w:rPr>
+              <w:t>forces structured input</w:t>
+            </w:r>
+            <w:r>
+              <w:rPr>
+                <w:rFonts w:ascii="Times New Roman" w:eastAsia="Times New Roman" w:hAnsi="Times New Roman" w:cs="Times New Roman"/>
+                <w:sz w:val="24"/>
+                <w:szCs w:val="24"/>
+                <w:lang w:val="en-GB" w:eastAsia="de-DE"/>
+              </w:rPr>
+              <w:t xml:space="preserve"> (DFD, threat analysis task) and adds guidance.</w:t>
+            </w:r>
+          </w:p>
+        </w:tc>
+      </w:tr>
+    </w:tbl>
+    <w:p>
+      <w:pPr>
+        <w:rPr>
+          <w:rFonts w:asciiTheme="majorHAnsi" w:eastAsiaTheme="majorEastAsia" w:hAnsiTheme="majorHAnsi" w:cstheme="majorBidi"/>
+          <w:color w:val="1F4D78" w:themeColor="accent1" w:themeShade="7F"/>
+          <w:sz w:val="24"/>
+          <w:szCs w:val="24"/>
+        </w:rPr>
+      </w:pPr>
+      <w:r>
+        <w:rPr>
+          <w:rFonts w:asciiTheme="majorHAnsi" w:eastAsiaTheme="majorEastAsia" w:hAnsiTheme="majorHAnsi" w:cstheme="majorBidi"/>
+          <w:color w:val="1F4D78" w:themeColor="accent1" w:themeShade="7F"/>
+          <w:sz w:val="24"/>
+          <w:szCs w:val="24"/>
+        </w:rPr>
+        <w:t xml:space="preserve">2. </w:t>
+      </w:r>
+      <w:r>
+        <w:rPr>
+          <w:rFonts w:asciiTheme="majorHAnsi" w:eastAsiaTheme="majorEastAsia" w:hAnsiTheme="majorHAnsi" w:cstheme="majorBidi"/>
+          <w:color w:val="1F4D78" w:themeColor="accent1" w:themeShade="7F"/>
+          <w:sz w:val="24"/>
+          <w:szCs w:val="24"/>
+        </w:rPr>
+        <w:t>DFDs often lack info</w:t>
+      </w:r>
+    </w:p>
+    <w:p>
+      <w:pPr>
+        <w:pStyle w:val="ListParagraph"/>
+        <w:numPr>
+          <w:ilvl w:val="0"/>
+          <w:numId w:val="24"/>
+        </w:numPr>
+        <w:rPr>
+          <w:lang w:val="en-GB"/>
+        </w:rPr>
+      </w:pPr>
+      <w:r>
+        <w:rPr>
+          <w:lang w:val="en-GB"/>
+        </w:rPr>
+        <w:t xml:space="preserve">Addressed in the prompt generated by </w:t>
+      </w:r>
+      <w:proofErr w:type="spellStart"/>
+      <w:r>
+        <w:rPr>
+          <w:rStyle w:val="HTMLCode"/>
+          <w:rFonts w:eastAsiaTheme="majorEastAsia"/>
+          <w:lang w:val="en-GB"/>
+        </w:rPr>
+        <w:t>build_threat_analysis_</w:t>
+      </w:r>
+      <w:proofErr w:type="gramStart"/>
+      <w:r>
+        <w:rPr>
+          <w:rStyle w:val="HTMLCode"/>
+          <w:rFonts w:eastAsiaTheme="majorEastAsia"/>
+          <w:lang w:val="en-GB"/>
+        </w:rPr>
+        <w:t>prompt</w:t>
+      </w:r>
+      <w:proofErr w:type="spellEnd"/>
+      <w:r>
+        <w:rPr>
+          <w:rStyle w:val="HTMLCode"/>
+          <w:rFonts w:eastAsiaTheme="majorEastAsia"/>
+          <w:lang w:val="en-GB"/>
+        </w:rPr>
+        <w:t>(</w:t>
+      </w:r>
+      <w:proofErr w:type="gramEnd"/>
+      <w:r>
+        <w:rPr>
+          <w:rStyle w:val="HTMLCode"/>
+          <w:rFonts w:eastAsiaTheme="majorEastAsia"/>
+          <w:lang w:val="en-GB"/>
+        </w:rPr>
+        <w:t>)</w:t>
+      </w:r>
+      <w:r>
+        <w:rPr>
+          <w:lang w:val="en-GB"/>
+        </w:rPr>
+        <w:t xml:space="preserve">. It explicitly asks for </w:t>
+      </w:r>
+      <w:r>
+        <w:rPr>
+          <w:rStyle w:val="Strong"/>
+          <w:lang w:val="en-GB"/>
+        </w:rPr>
+        <w:t>STRIDE-based threat analysis</w:t>
+      </w:r>
+      <w:r>
+        <w:rPr>
+          <w:lang w:val="en-GB"/>
+        </w:rPr>
+        <w:t xml:space="preserve"> and recommendations for </w:t>
+      </w:r>
+      <w:r>
+        <w:rPr>
+          <w:rStyle w:val="Strong"/>
+          <w:lang w:val="en-GB"/>
+        </w:rPr>
+        <w:t>security controls</w:t>
+      </w:r>
+      <w:r>
+        <w:rPr>
+          <w:lang w:val="en-GB"/>
+        </w:rPr>
+        <w:t>.</w:t>
+      </w:r>
+    </w:p>
+    <w:p>
+      <w:pPr>
+        <w:rPr>
+          <w:rFonts w:asciiTheme="majorHAnsi" w:eastAsiaTheme="majorEastAsia" w:hAnsiTheme="majorHAnsi" w:cstheme="majorBidi"/>
+          <w:color w:val="1F4D78" w:themeColor="accent1" w:themeShade="7F"/>
+          <w:sz w:val="24"/>
+          <w:szCs w:val="24"/>
+        </w:rPr>
+      </w:pPr>
+      <w:r>
+        <w:rPr>
+          <w:rFonts w:asciiTheme="majorHAnsi" w:eastAsiaTheme="majorEastAsia" w:hAnsiTheme="majorHAnsi" w:cstheme="majorBidi"/>
+          <w:color w:val="1F4D78" w:themeColor="accent1" w:themeShade="7F"/>
+          <w:sz w:val="24"/>
+          <w:szCs w:val="24"/>
+        </w:rPr>
+        <w:t xml:space="preserve">3. </w:t>
+      </w:r>
+      <w:r>
+        <w:rPr>
+          <w:rFonts w:asciiTheme="majorHAnsi" w:eastAsiaTheme="majorEastAsia" w:hAnsiTheme="majorHAnsi" w:cstheme="majorBidi"/>
+          <w:color w:val="1F4D78" w:themeColor="accent1" w:themeShade="7F"/>
+          <w:sz w:val="24"/>
+          <w:szCs w:val="24"/>
+        </w:rPr>
+        <w:t>Quality of analysis depends on DFD quality</w:t>
+      </w:r>
+    </w:p>
+    <w:p>
+      <w:pPr>
+        <w:pStyle w:val="ListParagraph"/>
+        <w:numPr>
+          <w:ilvl w:val="0"/>
+          <w:numId w:val="24"/>
+        </w:numPr>
+        <w:rPr>
+          <w:lang w:val="en-GB"/>
+        </w:rPr>
+      </w:pPr>
+      <w:proofErr w:type="gramStart"/>
+      <w:r>
+        <w:rPr>
+          <w:lang w:val="en-GB"/>
+        </w:rPr>
+        <w:t>n</w:t>
+      </w:r>
+      <w:proofErr w:type="gramEnd"/>
+      <w:r>
+        <w:rPr>
+          <w:lang w:val="en-GB"/>
+        </w:rPr>
+        <w:t xml:space="preserve"> </w:t>
+      </w:r>
+      <w:proofErr w:type="spellStart"/>
+      <w:r>
+        <w:rPr>
+          <w:rStyle w:val="HTMLCode"/>
+          <w:rFonts w:eastAsiaTheme="majorEastAsia"/>
+          <w:lang w:val="en-GB"/>
+        </w:rPr>
+        <w:t>build_threat_analysis_prompt</w:t>
+      </w:r>
+      <w:proofErr w:type="spellEnd"/>
+      <w:r>
+        <w:rPr>
+          <w:rStyle w:val="HTMLCode"/>
+          <w:rFonts w:eastAsiaTheme="majorEastAsia"/>
+          <w:lang w:val="en-GB"/>
+        </w:rPr>
+        <w:t>()</w:t>
+      </w:r>
+      <w:r>
+        <w:rPr>
+          <w:lang w:val="en-GB"/>
+        </w:rPr>
+        <w:t xml:space="preserve"> the AI is told to base its work on the DFD and provide a </w:t>
+      </w:r>
+      <w:r>
+        <w:rPr>
+          <w:rStyle w:val="Strong"/>
+          <w:lang w:val="en-GB"/>
+        </w:rPr>
+        <w:t>structured output</w:t>
+      </w:r>
+      <w:r>
+        <w:rPr>
+          <w:lang w:val="en-GB"/>
+        </w:rPr>
+        <w:t xml:space="preserve">, which highlights weaknesses when the DFD is poor. </w:t>
+      </w:r>
+      <w:r>
+        <w:t>You also support extending the DFD dynamically.</w:t>
+      </w:r>
+    </w:p>
+    <w:p>
+      <w:pPr>
         <w:pStyle w:val="Heading3"/>
       </w:pPr>
       <w:r>
@@ -1663,6 +2155,7 @@
         <w:pStyle w:val="Heading3"/>
       </w:pPr>
       <w:r>
+        <w:lastRenderedPageBreak/>
         <w:t>7-9</w:t>
       </w:r>
       <w:r>
@@ -1954,7 +2447,6 @@
           <w:szCs w:val="24"/>
           <w:lang w:eastAsia="de-DE"/>
         </w:rPr>
-        <w:lastRenderedPageBreak/>
         <w:t></w:t>
       </w:r>
       <w:r>
@@ -2096,15 +2588,7 @@
           <w:color w:val="1F4D78" w:themeColor="accent1" w:themeShade="7F"/>
           <w:lang w:eastAsia="en-US"/>
         </w:rPr>
-        <w:t xml:space="preserve">8. </w:t>
-      </w:r>
-      <w:r>
-        <w:rPr>
-          <w:rFonts w:asciiTheme="majorHAnsi" w:eastAsiaTheme="majorEastAsia" w:hAnsiTheme="majorHAnsi" w:cstheme="majorBidi"/>
-          <w:color w:val="1F4D78" w:themeColor="accent1" w:themeShade="7F"/>
-          <w:lang w:eastAsia="en-US"/>
-        </w:rPr>
-        <w:t>Vorteil textbasierter Formate: günstigere und direktere Verwendung mit der API.</w:t>
+        <w:t>8. Vorteil textbasierter Formate: günstigere und direktere Verwendung mit der API.</w:t>
       </w:r>
     </w:p>
     <w:p>
@@ -2491,15 +2975,7 @@
           <w:color w:val="1F4D78" w:themeColor="accent1" w:themeShade="7F"/>
           <w:lang w:eastAsia="en-US"/>
         </w:rPr>
-        <w:t xml:space="preserve">9. </w:t>
-      </w:r>
-      <w:r>
-        <w:rPr>
-          <w:rFonts w:asciiTheme="majorHAnsi" w:eastAsiaTheme="majorEastAsia" w:hAnsiTheme="majorHAnsi" w:cstheme="majorBidi"/>
-          <w:color w:val="1F4D78" w:themeColor="accent1" w:themeShade="7F"/>
-          <w:lang w:eastAsia="en-US"/>
-        </w:rPr>
-        <w:t>den Output wieder als JSON zu bekommen, um ihn weiterzuverarbeiten oder zu kürzen.</w:t>
+        <w:t>9. den Output wieder als JSON zu bekommen, um ihn weiterzuverarbeiten oder zu kürzen.</w:t>
       </w:r>
     </w:p>
     <w:p>
@@ -2937,15 +3413,7 @@
           <w:color w:val="1F4D78" w:themeColor="accent1" w:themeShade="7F"/>
           <w:lang w:eastAsia="en-US"/>
         </w:rPr>
-        <w:t xml:space="preserve">. </w:t>
-      </w:r>
-      <w:r>
-        <w:rPr>
-          <w:rFonts w:asciiTheme="majorHAnsi" w:eastAsiaTheme="majorEastAsia" w:hAnsiTheme="majorHAnsi" w:cstheme="majorBidi"/>
-          <w:color w:val="1F4D78" w:themeColor="accent1" w:themeShade="7F"/>
-          <w:lang w:eastAsia="en-US"/>
-        </w:rPr>
-        <w:t xml:space="preserve">Für Nicht-Security-Experten </w:t>
+        <w:t xml:space="preserve">. Für Nicht-Security-Experten </w:t>
       </w:r>
     </w:p>
     <w:p>
@@ -3169,7 +3637,6 @@
           <w:szCs w:val="24"/>
           <w:lang w:eastAsia="de-DE"/>
         </w:rPr>
-        <w:lastRenderedPageBreak/>
         <w:t></w:t>
       </w:r>
       <w:r>
@@ -3235,15 +3702,7 @@
           <w:color w:val="1F4D78" w:themeColor="accent1" w:themeShade="7F"/>
           <w:lang w:eastAsia="en-US"/>
         </w:rPr>
-        <w:t xml:space="preserve">11. </w:t>
-      </w:r>
-      <w:r>
-        <w:rPr>
-          <w:rFonts w:asciiTheme="majorHAnsi" w:eastAsiaTheme="majorEastAsia" w:hAnsiTheme="majorHAnsi" w:cstheme="majorBidi"/>
-          <w:color w:val="1F4D78" w:themeColor="accent1" w:themeShade="7F"/>
-          <w:lang w:eastAsia="en-US"/>
-        </w:rPr>
-        <w:t>Entwickler interessieren sich mehr für Frameworks, Bibliotheken und technische Umsetzungstipps.</w:t>
+        <w:t>11. Entwickler interessieren sich mehr für Frameworks, Bibliotheken und technische Umsetzungstipps.</w:t>
       </w:r>
     </w:p>
     <w:p>
@@ -3317,7 +3776,7 @@
           <w:rFonts w:ascii="Times New Roman" w:eastAsia="Times New Roman" w:hAnsi="Times New Roman" w:cs="Times New Roman"/>
           <w:sz w:val="24"/>
           <w:szCs w:val="24"/>
-          <w:lang w:eastAsia="de-DE"/>
+          <w:lang w:val="en-GB" w:eastAsia="de-DE"/>
         </w:rPr>
       </w:pPr>
       <w:r>
@@ -3774,6 +4233,7 @@
           <w:szCs w:val="24"/>
           <w:lang w:eastAsia="de-DE"/>
         </w:rPr>
+        <w:lastRenderedPageBreak/>
         <w:t></w:t>
       </w:r>
       <w:r>
@@ -3952,16 +4412,7 @@
           <w:color w:val="1F4D78" w:themeColor="accent1" w:themeShade="7F"/>
           <w:lang w:eastAsia="en-US"/>
         </w:rPr>
-        <w:lastRenderedPageBreak/>
-        <w:t xml:space="preserve">16. </w:t>
-      </w:r>
-      <w:r>
-        <w:rPr>
-          <w:rFonts w:asciiTheme="majorHAnsi" w:eastAsiaTheme="majorEastAsia" w:hAnsiTheme="majorHAnsi" w:cstheme="majorBidi"/>
-          <w:color w:val="1F4D78" w:themeColor="accent1" w:themeShade="7F"/>
-          <w:lang w:eastAsia="en-US"/>
-        </w:rPr>
-        <w:t>Das System sollte</w:t>
+        <w:t>16. Das System sollte</w:t>
       </w:r>
       <w:r>
         <w:rPr>
@@ -4202,15 +4653,7 @@
           <w:color w:val="1F4D78" w:themeColor="accent1" w:themeShade="7F"/>
           <w:lang w:eastAsia="en-US"/>
         </w:rPr>
-        <w:t xml:space="preserve">17. </w:t>
-      </w:r>
-      <w:r>
-        <w:rPr>
-          <w:rFonts w:asciiTheme="majorHAnsi" w:eastAsiaTheme="majorEastAsia" w:hAnsiTheme="majorHAnsi" w:cstheme="majorBidi"/>
-          <w:color w:val="1F4D78" w:themeColor="accent1" w:themeShade="7F"/>
-          <w:lang w:eastAsia="en-US"/>
-        </w:rPr>
-        <w:t>Threat Modeling sollte eingebettet</w:t>
+        <w:t>17. Threat Modeling sollte eingebettet</w:t>
       </w:r>
       <w:r>
         <w:rPr>
@@ -4382,15 +4825,7 @@
           <w:color w:val="1F4D78" w:themeColor="accent1" w:themeShade="7F"/>
           <w:lang w:eastAsia="en-US"/>
         </w:rPr>
-        <w:t xml:space="preserve">19. </w:t>
-      </w:r>
-      <w:r>
-        <w:rPr>
-          <w:rFonts w:asciiTheme="majorHAnsi" w:eastAsiaTheme="majorEastAsia" w:hAnsiTheme="majorHAnsi" w:cstheme="majorBidi"/>
-          <w:color w:val="1F4D78" w:themeColor="accent1" w:themeShade="7F"/>
-          <w:lang w:eastAsia="en-US"/>
-        </w:rPr>
-        <w:t>System soll helfen, das DFD gemeinsam zu verbessern, nicht nur auswerten, sondern mitentwickeln.</w:t>
+        <w:t>19. System soll helfen, das DFD gemeinsam zu verbessern, nicht nur auswerten, sondern mitentwickeln.</w:t>
       </w:r>
     </w:p>
     <w:p>
@@ -4595,254 +5030,239 @@
           <w:color w:val="1F4D78" w:themeColor="accent1" w:themeShade="7F"/>
           <w:lang w:eastAsia="en-US"/>
         </w:rPr>
-        <w:t xml:space="preserve">20. </w:t>
-      </w:r>
-      <w:r>
+        <w:t>20. Das Interface sollte den Nutzer stärker anleiten: „Was fehlt noch?“, „Was wurde schon implementiert?“.</w:t>
+      </w:r>
+    </w:p>
+    <w:p>
+      <w:pPr>
+        <w:pStyle w:val="ListParagraph"/>
+        <w:numPr>
+          <w:ilvl w:val="1"/>
+          <w:numId w:val="1"/>
+        </w:numPr>
+        <w:spacing w:before="100" w:beforeAutospacing="1" w:after="100" w:afterAutospacing="1" w:line="240" w:lineRule="auto"/>
+        <w:rPr>
+          <w:rFonts w:ascii="Times New Roman" w:eastAsia="Times New Roman" w:hAnsi="Times New Roman" w:cs="Times New Roman"/>
+          <w:sz w:val="24"/>
+          <w:szCs w:val="24"/>
+          <w:lang w:val="en-GB" w:eastAsia="de-DE"/>
+        </w:rPr>
+      </w:pPr>
+      <w:r>
+        <w:rPr>
+          <w:rFonts w:ascii="Times New Roman" w:eastAsia="Times New Roman" w:hAnsi="Symbol" w:cs="Times New Roman"/>
+          <w:sz w:val="24"/>
+          <w:szCs w:val="24"/>
+          <w:lang w:eastAsia="de-DE"/>
+        </w:rPr>
+        <w:lastRenderedPageBreak/>
+        <w:t></w:t>
+      </w:r>
+      <w:r>
+        <w:rPr>
+          <w:rFonts w:ascii="Times New Roman" w:eastAsia="Times New Roman" w:hAnsi="Times New Roman" w:cs="Times New Roman"/>
+          <w:sz w:val="24"/>
+          <w:szCs w:val="24"/>
+          <w:lang w:val="en-GB" w:eastAsia="de-DE"/>
+        </w:rPr>
+        <w:t xml:space="preserve">  </w:t>
+      </w:r>
+      <w:proofErr w:type="spellStart"/>
+      <w:r>
+        <w:rPr>
+          <w:rFonts w:ascii="Times New Roman" w:eastAsia="Times New Roman" w:hAnsi="Times New Roman" w:cs="Times New Roman"/>
+          <w:sz w:val="24"/>
+          <w:szCs w:val="24"/>
+          <w:lang w:val="en-GB" w:eastAsia="de-DE"/>
+        </w:rPr>
+        <w:t>Nach</w:t>
+      </w:r>
+      <w:proofErr w:type="spellEnd"/>
+      <w:r>
+        <w:rPr>
+          <w:rFonts w:ascii="Times New Roman" w:eastAsia="Times New Roman" w:hAnsi="Times New Roman" w:cs="Times New Roman"/>
+          <w:sz w:val="24"/>
+          <w:szCs w:val="24"/>
+          <w:lang w:val="en-GB" w:eastAsia="de-DE"/>
+        </w:rPr>
+        <w:t xml:space="preserve"> </w:t>
+      </w:r>
+      <w:proofErr w:type="spellStart"/>
+      <w:r>
+        <w:rPr>
+          <w:rFonts w:ascii="Times New Roman" w:eastAsia="Times New Roman" w:hAnsi="Times New Roman" w:cs="Times New Roman"/>
+          <w:sz w:val="24"/>
+          <w:szCs w:val="24"/>
+          <w:lang w:val="en-GB" w:eastAsia="de-DE"/>
+        </w:rPr>
+        <w:t>jeder</w:t>
+      </w:r>
+      <w:proofErr w:type="spellEnd"/>
+      <w:r>
+        <w:rPr>
+          <w:rFonts w:ascii="Times New Roman" w:eastAsia="Times New Roman" w:hAnsi="Times New Roman" w:cs="Times New Roman"/>
+          <w:sz w:val="24"/>
+          <w:szCs w:val="24"/>
+          <w:lang w:val="en-GB" w:eastAsia="de-DE"/>
+        </w:rPr>
+        <w:t xml:space="preserve"> </w:t>
+      </w:r>
+      <w:proofErr w:type="spellStart"/>
+      <w:r>
+        <w:rPr>
+          <w:rFonts w:ascii="Times New Roman" w:eastAsia="Times New Roman" w:hAnsi="Times New Roman" w:cs="Times New Roman"/>
+          <w:sz w:val="24"/>
+          <w:szCs w:val="24"/>
+          <w:lang w:val="en-GB" w:eastAsia="de-DE"/>
+        </w:rPr>
+        <w:t>Antwort</w:t>
+      </w:r>
+      <w:proofErr w:type="spellEnd"/>
+      <w:r>
+        <w:rPr>
+          <w:rFonts w:ascii="Times New Roman" w:eastAsia="Times New Roman" w:hAnsi="Times New Roman" w:cs="Times New Roman"/>
+          <w:sz w:val="24"/>
+          <w:szCs w:val="24"/>
+          <w:lang w:val="en-GB" w:eastAsia="de-DE"/>
+        </w:rPr>
+        <w:t xml:space="preserve"> </w:t>
+      </w:r>
+      <w:proofErr w:type="spellStart"/>
+      <w:r>
+        <w:rPr>
+          <w:rFonts w:ascii="Times New Roman" w:eastAsia="Times New Roman" w:hAnsi="Times New Roman" w:cs="Times New Roman"/>
+          <w:sz w:val="24"/>
+          <w:szCs w:val="24"/>
+          <w:lang w:val="en-GB" w:eastAsia="de-DE"/>
+        </w:rPr>
+        <w:t>erscheint</w:t>
+      </w:r>
+      <w:proofErr w:type="spellEnd"/>
+      <w:r>
+        <w:rPr>
+          <w:rFonts w:ascii="Times New Roman" w:eastAsia="Times New Roman" w:hAnsi="Times New Roman" w:cs="Times New Roman"/>
+          <w:sz w:val="24"/>
+          <w:szCs w:val="24"/>
+          <w:lang w:val="en-GB" w:eastAsia="de-DE"/>
+        </w:rPr>
+        <w:t xml:space="preserve"> die Follow-up-</w:t>
+      </w:r>
+      <w:proofErr w:type="spellStart"/>
+      <w:r>
+        <w:rPr>
+          <w:rFonts w:ascii="Times New Roman" w:eastAsia="Times New Roman" w:hAnsi="Times New Roman" w:cs="Times New Roman"/>
+          <w:sz w:val="24"/>
+          <w:szCs w:val="24"/>
+          <w:lang w:val="en-GB" w:eastAsia="de-DE"/>
+        </w:rPr>
+        <w:t>Frage</w:t>
+      </w:r>
+      <w:proofErr w:type="spellEnd"/>
+      <w:r>
+        <w:rPr>
+          <w:rFonts w:ascii="Times New Roman" w:eastAsia="Times New Roman" w:hAnsi="Times New Roman" w:cs="Times New Roman"/>
+          <w:sz w:val="24"/>
+          <w:szCs w:val="24"/>
+          <w:lang w:val="en-GB" w:eastAsia="de-DE"/>
+        </w:rPr>
+        <w:t xml:space="preserve">: </w:t>
+      </w:r>
+      <w:r>
+        <w:rPr>
+          <w:rFonts w:ascii="Times New Roman" w:eastAsia="Times New Roman" w:hAnsi="Times New Roman" w:cs="Times New Roman"/>
+          <w:i/>
+          <w:iCs/>
+          <w:sz w:val="24"/>
+          <w:szCs w:val="24"/>
+          <w:lang w:val="en-GB" w:eastAsia="de-DE"/>
+        </w:rPr>
+        <w:t>„What would you like to do next?“</w:t>
+      </w:r>
+    </w:p>
+    <w:p>
+      <w:pPr>
+        <w:pStyle w:val="ListParagraph"/>
+        <w:numPr>
+          <w:ilvl w:val="1"/>
+          <w:numId w:val="1"/>
+        </w:numPr>
+        <w:spacing w:before="100" w:beforeAutospacing="1" w:after="100" w:afterAutospacing="1" w:line="240" w:lineRule="auto"/>
+        <w:rPr>
+          <w:rFonts w:ascii="Times New Roman" w:eastAsia="Times New Roman" w:hAnsi="Times New Roman" w:cs="Times New Roman"/>
+          <w:sz w:val="24"/>
+          <w:szCs w:val="24"/>
+          <w:lang w:eastAsia="de-DE"/>
+        </w:rPr>
+      </w:pPr>
+      <w:r>
+        <w:rPr>
+          <w:rFonts w:ascii="Times New Roman" w:eastAsia="Times New Roman" w:hAnsi="Symbol" w:cs="Times New Roman"/>
+          <w:sz w:val="24"/>
+          <w:szCs w:val="24"/>
+          <w:lang w:eastAsia="de-DE"/>
+        </w:rPr>
+        <w:t></w:t>
+      </w:r>
+      <w:r>
+        <w:rPr>
+          <w:rFonts w:ascii="Times New Roman" w:eastAsia="Times New Roman" w:hAnsi="Times New Roman" w:cs="Times New Roman"/>
+          <w:sz w:val="24"/>
+          <w:szCs w:val="24"/>
+          <w:lang w:eastAsia="de-DE"/>
+        </w:rPr>
+        <w:t xml:space="preserve">  Du hast die Möglichkeit vorbereitet, im Prompt auf Unsicherheiten und fehlende Informationen hinzuweisen.</w:t>
+      </w:r>
+    </w:p>
+    <w:p>
+      <w:pPr>
+        <w:pStyle w:val="ListParagraph"/>
+        <w:numPr>
+          <w:ilvl w:val="1"/>
+          <w:numId w:val="1"/>
+        </w:numPr>
+        <w:spacing w:before="100" w:beforeAutospacing="1" w:after="100" w:afterAutospacing="1" w:line="240" w:lineRule="auto"/>
+        <w:rPr>
+          <w:rFonts w:ascii="Times New Roman" w:eastAsia="Times New Roman" w:hAnsi="Times New Roman" w:cs="Times New Roman"/>
+          <w:sz w:val="24"/>
+          <w:szCs w:val="24"/>
+          <w:lang w:eastAsia="de-DE"/>
+        </w:rPr>
+      </w:pPr>
+      <w:r>
+        <w:rPr>
+          <w:rFonts w:ascii="Times New Roman" w:eastAsia="Times New Roman" w:hAnsi="Symbol" w:cs="Times New Roman"/>
+          <w:sz w:val="24"/>
+          <w:szCs w:val="24"/>
+          <w:lang w:eastAsia="de-DE"/>
+        </w:rPr>
+        <w:t></w:t>
+      </w:r>
+      <w:r>
+        <w:rPr>
+          <w:rFonts w:ascii="Times New Roman" w:eastAsia="Times New Roman" w:hAnsi="Times New Roman" w:cs="Times New Roman"/>
+          <w:sz w:val="24"/>
+          <w:szCs w:val="24"/>
+          <w:lang w:eastAsia="de-DE"/>
+        </w:rPr>
+        <w:t xml:space="preserve">  Die Sidebar erlaubt den Wechsel von Sessions – dadurch ist Kontextmanagement möglich.</w:t>
+      </w:r>
+    </w:p>
+    <w:p>
+      <w:pPr>
+        <w:pStyle w:val="NormalWeb"/>
         <w:rPr>
           <w:rFonts w:asciiTheme="majorHAnsi" w:eastAsiaTheme="majorEastAsia" w:hAnsiTheme="majorHAnsi" w:cstheme="majorBidi"/>
           <w:color w:val="1F4D78" w:themeColor="accent1" w:themeShade="7F"/>
           <w:lang w:eastAsia="en-US"/>
         </w:rPr>
-        <w:t>Das Interface sollte den Nutzer stärker anleiten: „Was fehlt noch?“, „Was wurde schon implementiert?“.</w:t>
-      </w:r>
-    </w:p>
-    <w:p>
-      <w:pPr>
-        <w:pStyle w:val="ListParagraph"/>
-        <w:numPr>
-          <w:ilvl w:val="1"/>
-          <w:numId w:val="1"/>
-        </w:numPr>
-        <w:spacing w:before="100" w:beforeAutospacing="1" w:after="100" w:afterAutospacing="1" w:line="240" w:lineRule="auto"/>
-        <w:rPr>
-          <w:rFonts w:ascii="Times New Roman" w:eastAsia="Times New Roman" w:hAnsi="Times New Roman" w:cs="Times New Roman"/>
-          <w:sz w:val="24"/>
-          <w:szCs w:val="24"/>
-          <w:lang w:val="en-GB" w:eastAsia="de-DE"/>
-        </w:rPr>
-      </w:pPr>
-      <w:r>
-        <w:rPr>
-          <w:rFonts w:ascii="Times New Roman" w:eastAsia="Times New Roman" w:hAnsi="Symbol" w:cs="Times New Roman"/>
-          <w:sz w:val="24"/>
-          <w:szCs w:val="24"/>
-          <w:lang w:eastAsia="de-DE"/>
-        </w:rPr>
-        <w:t></w:t>
-      </w:r>
-      <w:r>
-        <w:rPr>
-          <w:rFonts w:ascii="Times New Roman" w:eastAsia="Times New Roman" w:hAnsi="Times New Roman" w:cs="Times New Roman"/>
-          <w:sz w:val="24"/>
-          <w:szCs w:val="24"/>
-          <w:lang w:val="en-GB" w:eastAsia="de-DE"/>
-        </w:rPr>
-        <w:t xml:space="preserve">  </w:t>
-      </w:r>
-      <w:proofErr w:type="spellStart"/>
-      <w:r>
-        <w:rPr>
-          <w:rFonts w:ascii="Times New Roman" w:eastAsia="Times New Roman" w:hAnsi="Times New Roman" w:cs="Times New Roman"/>
-          <w:sz w:val="24"/>
-          <w:szCs w:val="24"/>
-          <w:lang w:val="en-GB" w:eastAsia="de-DE"/>
-        </w:rPr>
-        <w:t>Nach</w:t>
-      </w:r>
-      <w:proofErr w:type="spellEnd"/>
-      <w:r>
-        <w:rPr>
-          <w:rFonts w:ascii="Times New Roman" w:eastAsia="Times New Roman" w:hAnsi="Times New Roman" w:cs="Times New Roman"/>
-          <w:sz w:val="24"/>
-          <w:szCs w:val="24"/>
-          <w:lang w:val="en-GB" w:eastAsia="de-DE"/>
-        </w:rPr>
-        <w:t xml:space="preserve"> </w:t>
-      </w:r>
-      <w:proofErr w:type="spellStart"/>
-      <w:r>
-        <w:rPr>
-          <w:rFonts w:ascii="Times New Roman" w:eastAsia="Times New Roman" w:hAnsi="Times New Roman" w:cs="Times New Roman"/>
-          <w:sz w:val="24"/>
-          <w:szCs w:val="24"/>
-          <w:lang w:val="en-GB" w:eastAsia="de-DE"/>
-        </w:rPr>
-        <w:t>jeder</w:t>
-      </w:r>
-      <w:proofErr w:type="spellEnd"/>
-      <w:r>
-        <w:rPr>
-          <w:rFonts w:ascii="Times New Roman" w:eastAsia="Times New Roman" w:hAnsi="Times New Roman" w:cs="Times New Roman"/>
-          <w:sz w:val="24"/>
-          <w:szCs w:val="24"/>
-          <w:lang w:val="en-GB" w:eastAsia="de-DE"/>
-        </w:rPr>
-        <w:t xml:space="preserve"> </w:t>
-      </w:r>
-      <w:proofErr w:type="spellStart"/>
-      <w:r>
-        <w:rPr>
-          <w:rFonts w:ascii="Times New Roman" w:eastAsia="Times New Roman" w:hAnsi="Times New Roman" w:cs="Times New Roman"/>
-          <w:sz w:val="24"/>
-          <w:szCs w:val="24"/>
-          <w:lang w:val="en-GB" w:eastAsia="de-DE"/>
-        </w:rPr>
-        <w:t>Antwort</w:t>
-      </w:r>
-      <w:proofErr w:type="spellEnd"/>
-      <w:r>
-        <w:rPr>
-          <w:rFonts w:ascii="Times New Roman" w:eastAsia="Times New Roman" w:hAnsi="Times New Roman" w:cs="Times New Roman"/>
-          <w:sz w:val="24"/>
-          <w:szCs w:val="24"/>
-          <w:lang w:val="en-GB" w:eastAsia="de-DE"/>
-        </w:rPr>
-        <w:t xml:space="preserve"> </w:t>
-      </w:r>
-      <w:proofErr w:type="spellStart"/>
-      <w:r>
-        <w:rPr>
-          <w:rFonts w:ascii="Times New Roman" w:eastAsia="Times New Roman" w:hAnsi="Times New Roman" w:cs="Times New Roman"/>
-          <w:sz w:val="24"/>
-          <w:szCs w:val="24"/>
-          <w:lang w:val="en-GB" w:eastAsia="de-DE"/>
-        </w:rPr>
-        <w:t>erscheint</w:t>
-      </w:r>
-      <w:proofErr w:type="spellEnd"/>
-      <w:r>
-        <w:rPr>
-          <w:rFonts w:ascii="Times New Roman" w:eastAsia="Times New Roman" w:hAnsi="Times New Roman" w:cs="Times New Roman"/>
-          <w:sz w:val="24"/>
-          <w:szCs w:val="24"/>
-          <w:lang w:val="en-GB" w:eastAsia="de-DE"/>
-        </w:rPr>
-        <w:t xml:space="preserve"> die Follow-up-</w:t>
-      </w:r>
-      <w:proofErr w:type="spellStart"/>
-      <w:r>
-        <w:rPr>
-          <w:rFonts w:ascii="Times New Roman" w:eastAsia="Times New Roman" w:hAnsi="Times New Roman" w:cs="Times New Roman"/>
-          <w:sz w:val="24"/>
-          <w:szCs w:val="24"/>
-          <w:lang w:val="en-GB" w:eastAsia="de-DE"/>
-        </w:rPr>
-        <w:t>Frage</w:t>
-      </w:r>
-      <w:proofErr w:type="spellEnd"/>
-      <w:r>
-        <w:rPr>
-          <w:rFonts w:ascii="Times New Roman" w:eastAsia="Times New Roman" w:hAnsi="Times New Roman" w:cs="Times New Roman"/>
-          <w:sz w:val="24"/>
-          <w:szCs w:val="24"/>
-          <w:lang w:val="en-GB" w:eastAsia="de-DE"/>
-        </w:rPr>
-        <w:t xml:space="preserve">: </w:t>
-      </w:r>
-      <w:r>
-        <w:rPr>
-          <w:rFonts w:ascii="Times New Roman" w:eastAsia="Times New Roman" w:hAnsi="Times New Roman" w:cs="Times New Roman"/>
-          <w:i/>
-          <w:iCs/>
-          <w:sz w:val="24"/>
-          <w:szCs w:val="24"/>
-          <w:lang w:val="en-GB" w:eastAsia="de-DE"/>
-        </w:rPr>
-        <w:t>„What would you like to do next?“</w:t>
-      </w:r>
-    </w:p>
-    <w:p>
-      <w:pPr>
-        <w:pStyle w:val="ListParagraph"/>
-        <w:numPr>
-          <w:ilvl w:val="1"/>
-          <w:numId w:val="1"/>
-        </w:numPr>
-        <w:spacing w:before="100" w:beforeAutospacing="1" w:after="100" w:afterAutospacing="1" w:line="240" w:lineRule="auto"/>
-        <w:rPr>
-          <w:rFonts w:ascii="Times New Roman" w:eastAsia="Times New Roman" w:hAnsi="Times New Roman" w:cs="Times New Roman"/>
-          <w:sz w:val="24"/>
-          <w:szCs w:val="24"/>
-          <w:lang w:eastAsia="de-DE"/>
-        </w:rPr>
-      </w:pPr>
-      <w:r>
-        <w:rPr>
-          <w:rFonts w:ascii="Times New Roman" w:eastAsia="Times New Roman" w:hAnsi="Symbol" w:cs="Times New Roman"/>
-          <w:sz w:val="24"/>
-          <w:szCs w:val="24"/>
-          <w:lang w:eastAsia="de-DE"/>
-        </w:rPr>
-        <w:t></w:t>
-      </w:r>
-      <w:r>
-        <w:rPr>
-          <w:rFonts w:ascii="Times New Roman" w:eastAsia="Times New Roman" w:hAnsi="Times New Roman" w:cs="Times New Roman"/>
-          <w:sz w:val="24"/>
-          <w:szCs w:val="24"/>
-          <w:lang w:eastAsia="de-DE"/>
-        </w:rPr>
-        <w:t xml:space="preserve">  Du hast die Möglichkeit vorbereitet, im Prompt auf Unsicherheiten und fehlende Informationen hinzuweisen.</w:t>
-      </w:r>
-    </w:p>
-    <w:p>
-      <w:pPr>
-        <w:pStyle w:val="ListParagraph"/>
-        <w:numPr>
-          <w:ilvl w:val="1"/>
-          <w:numId w:val="1"/>
-        </w:numPr>
-        <w:spacing w:before="100" w:beforeAutospacing="1" w:after="100" w:afterAutospacing="1" w:line="240" w:lineRule="auto"/>
-        <w:rPr>
-          <w:rFonts w:ascii="Times New Roman" w:eastAsia="Times New Roman" w:hAnsi="Times New Roman" w:cs="Times New Roman"/>
-          <w:sz w:val="24"/>
-          <w:szCs w:val="24"/>
-          <w:lang w:eastAsia="de-DE"/>
-        </w:rPr>
-      </w:pPr>
-      <w:r>
-        <w:rPr>
-          <w:rFonts w:ascii="Times New Roman" w:eastAsia="Times New Roman" w:hAnsi="Symbol" w:cs="Times New Roman"/>
-          <w:sz w:val="24"/>
-          <w:szCs w:val="24"/>
-          <w:lang w:eastAsia="de-DE"/>
-        </w:rPr>
-        <w:t></w:t>
-      </w:r>
-      <w:r>
-        <w:rPr>
-          <w:rFonts w:ascii="Times New Roman" w:eastAsia="Times New Roman" w:hAnsi="Times New Roman" w:cs="Times New Roman"/>
-          <w:sz w:val="24"/>
-          <w:szCs w:val="24"/>
-          <w:lang w:eastAsia="de-DE"/>
-        </w:rPr>
-        <w:t xml:space="preserve">  Die Sidebar erlaubt den Wechsel von Sessions – dadurch ist Kontextmanagement möglich.</w:t>
-      </w:r>
-    </w:p>
-    <w:p>
-      <w:pPr>
-        <w:pStyle w:val="NormalWeb"/>
+      </w:pPr>
+      <w:r>
         <w:rPr>
           <w:rFonts w:asciiTheme="majorHAnsi" w:eastAsiaTheme="majorEastAsia" w:hAnsiTheme="majorHAnsi" w:cstheme="majorBidi"/>
           <w:color w:val="1F4D78" w:themeColor="accent1" w:themeShade="7F"/>
           <w:lang w:eastAsia="en-US"/>
         </w:rPr>
-      </w:pPr>
-      <w:r>
-        <w:rPr>
-          <w:rFonts w:asciiTheme="majorHAnsi" w:eastAsiaTheme="majorEastAsia" w:hAnsiTheme="majorHAnsi" w:cstheme="majorBidi"/>
-          <w:color w:val="1F4D78" w:themeColor="accent1" w:themeShade="7F"/>
-          <w:lang w:eastAsia="en-US"/>
-        </w:rPr>
-        <w:t xml:space="preserve">21. </w:t>
-      </w:r>
-      <w:r>
-        <w:rPr>
-          <w:rFonts w:asciiTheme="majorHAnsi" w:eastAsiaTheme="majorEastAsia" w:hAnsiTheme="majorHAnsi" w:cstheme="majorBidi"/>
-          <w:color w:val="1F4D78" w:themeColor="accent1" w:themeShade="7F"/>
-          <w:lang w:eastAsia="en-US"/>
-        </w:rPr>
-        <w:t>Automatisches Parsen der Antwort nötig: nicht rohe ChatGPT-Ausgabe zeigen, sondern strukturieren.</w:t>
+        <w:t>21. Automatisches Parsen der Antwort nötig: nicht rohe ChatGPT-Ausgabe zeigen, sondern strukturieren.</w:t>
       </w:r>
     </w:p>
     <w:p>
@@ -5164,242 +5584,226 @@
           <w:color w:val="1F4D78" w:themeColor="accent1" w:themeShade="7F"/>
           <w:lang w:eastAsia="en-US"/>
         </w:rPr>
-        <w:t xml:space="preserve">25. </w:t>
-      </w:r>
+        <w:t>25. Hintergrund-Prompts sind sinnvoll, sollten aber die Eigenverantwortung des Nutzers nicht verdrängen.</w:t>
+      </w:r>
+    </w:p>
+    <w:p>
+      <w:pPr>
+        <w:pStyle w:val="NormalWeb"/>
+        <w:numPr>
+          <w:ilvl w:val="1"/>
+          <w:numId w:val="21"/>
+        </w:numPr>
+        <w:rPr>
+          <w:lang w:val="en-GB"/>
+        </w:rPr>
+      </w:pPr>
+      <w:r>
+        <w:rPr>
+          <w:rFonts w:hAnsi="Symbol"/>
+        </w:rPr>
+        <w:t></w:t>
+      </w:r>
+      <w:r>
+        <w:rPr>
+          <w:lang w:val="en-GB"/>
+        </w:rPr>
+        <w:t xml:space="preserve">  </w:t>
+      </w:r>
+      <w:proofErr w:type="spellStart"/>
+      <w:r>
+        <w:rPr>
+          <w:lang w:val="en-GB"/>
+        </w:rPr>
+        <w:t>Dein</w:t>
+      </w:r>
+      <w:proofErr w:type="spellEnd"/>
+      <w:r>
+        <w:rPr>
+          <w:lang w:val="en-GB"/>
+        </w:rPr>
+        <w:t xml:space="preserve"> </w:t>
+      </w:r>
+      <w:proofErr w:type="spellStart"/>
+      <w:r>
+        <w:rPr>
+          <w:rStyle w:val="HTMLCode"/>
+          <w:lang w:val="en-GB"/>
+        </w:rPr>
+        <w:t>memory_prompt_template</w:t>
+      </w:r>
+      <w:proofErr w:type="spellEnd"/>
+      <w:r>
+        <w:rPr>
+          <w:lang w:val="en-GB"/>
+        </w:rPr>
+        <w:t xml:space="preserve"> </w:t>
+      </w:r>
+      <w:proofErr w:type="spellStart"/>
+      <w:r>
+        <w:rPr>
+          <w:lang w:val="en-GB"/>
+        </w:rPr>
+        <w:t>betont</w:t>
+      </w:r>
+      <w:proofErr w:type="spellEnd"/>
+      <w:r>
+        <w:rPr>
+          <w:lang w:val="en-GB"/>
+        </w:rPr>
+        <w:t>:</w:t>
+      </w:r>
+      <w:r>
+        <w:rPr>
+          <w:lang w:val="en-GB"/>
+        </w:rPr>
+        <w:br/>
+      </w:r>
+      <w:r>
+        <w:rPr>
+          <w:rStyle w:val="Emphasis"/>
+          <w:lang w:val="en-GB"/>
+        </w:rPr>
+        <w:t>"You point out uncertainties and formulate assumptions transparently."</w:t>
+      </w:r>
+    </w:p>
+    <w:p>
+      <w:pPr>
+        <w:pStyle w:val="NormalWeb"/>
+        <w:numPr>
+          <w:ilvl w:val="1"/>
+          <w:numId w:val="21"/>
+        </w:numPr>
+        <w:rPr>
+          <w:lang w:val="en-GB"/>
+        </w:rPr>
+      </w:pPr>
+      <w:r>
+        <w:rPr>
+          <w:rFonts w:hAnsi="Symbol"/>
+        </w:rPr>
+        <w:lastRenderedPageBreak/>
+        <w:t></w:t>
+      </w:r>
+      <w:r>
+        <w:rPr>
+          <w:lang w:val="en-GB"/>
+        </w:rPr>
+        <w:t xml:space="preserve">  </w:t>
+      </w:r>
+      <w:proofErr w:type="spellStart"/>
+      <w:r>
+        <w:rPr>
+          <w:lang w:val="en-GB"/>
+        </w:rPr>
+        <w:t>Außerdem</w:t>
+      </w:r>
+      <w:proofErr w:type="spellEnd"/>
+      <w:r>
+        <w:rPr>
+          <w:lang w:val="en-GB"/>
+        </w:rPr>
+        <w:t>:</w:t>
+      </w:r>
+      <w:r>
+        <w:rPr>
+          <w:lang w:val="en-GB"/>
+        </w:rPr>
+        <w:br/>
+      </w:r>
+      <w:r>
+        <w:rPr>
+          <w:rStyle w:val="Emphasis"/>
+          <w:lang w:val="en-GB"/>
+        </w:rPr>
+        <w:t>"Instead of providing ready-made solutions, you offer well-founded assessments, thought-provoking impulses..."</w:t>
+      </w:r>
+    </w:p>
+    <w:p>
+      <w:pPr>
+        <w:pStyle w:val="NormalWeb"/>
+        <w:numPr>
+          <w:ilvl w:val="1"/>
+          <w:numId w:val="21"/>
+        </w:numPr>
+      </w:pPr>
+      <w:r>
+        <w:rPr>
+          <w:rFonts w:hAnsi="Symbol"/>
+        </w:rPr>
+        <w:t></w:t>
+      </w:r>
+      <w:r>
+        <w:t xml:space="preserve">  Dein Prompt enthält Referenzen zu STRIDE, OWASP etc.</w:t>
+      </w:r>
+    </w:p>
+    <w:p>
+      <w:pPr>
+        <w:pStyle w:val="NormalWeb"/>
+        <w:numPr>
+          <w:ilvl w:val="1"/>
+          <w:numId w:val="21"/>
+        </w:numPr>
+      </w:pPr>
+      <w:r>
+        <w:rPr>
+          <w:rFonts w:hAnsi="Symbol"/>
+        </w:rPr>
+        <w:t></w:t>
+      </w:r>
+      <w:r>
+        <w:t xml:space="preserve">  Du hast aber </w:t>
+      </w:r>
+      <w:r>
+        <w:rPr>
+          <w:rStyle w:val="Strong"/>
+        </w:rPr>
+        <w:t>noch keine echte Validierung gegen Datenbanken wie CVE integriert.</w:t>
+      </w:r>
+    </w:p>
+    <w:p>
+      <w:pPr>
+        <w:pStyle w:val="NormalWeb"/>
+      </w:pPr>
+    </w:p>
+    <w:p>
+      <w:pPr>
+        <w:pStyle w:val="Heading3"/>
+      </w:pPr>
+      <w:r>
+        <w:t>27, 28, 30. Transparente Kommunikation der Unsicherheiten</w:t>
+      </w:r>
+    </w:p>
+    <w:p>
+      <w:pPr>
+        <w:pStyle w:val="NormalWeb"/>
+        <w:numPr>
+          <w:ilvl w:val="0"/>
+          <w:numId w:val="17"/>
+        </w:numPr>
+      </w:pPr>
+      <w:r>
+        <w:rPr>
+          <w:rStyle w:val="Strong"/>
+        </w:rPr>
+        <w:t>Wie eingebaut:</w:t>
+      </w:r>
+      <w:r>
+        <w:br/>
+        <w:t>Im Prompt und in der System-Message wird der LLM angewiesen, Unsicherheiten explizit zu benennen und Nutzer auf die Fehleranfälligkeit hinzuweisen.</w:t>
+      </w:r>
+    </w:p>
+    <w:p>
+      <w:pPr>
+        <w:pStyle w:val="NormalWeb"/>
+      </w:pPr>
       <w:r>
         <w:rPr>
           <w:rFonts w:asciiTheme="majorHAnsi" w:eastAsiaTheme="majorEastAsia" w:hAnsiTheme="majorHAnsi" w:cstheme="majorBidi"/>
           <w:color w:val="1F4D78" w:themeColor="accent1" w:themeShade="7F"/>
           <w:lang w:eastAsia="en-US"/>
         </w:rPr>
-        <w:t>Hintergrund-Prompts sind sinnvoll, sollten aber die Eigenverantwortung des Nutzers nicht verdrängen.</w:t>
-      </w:r>
-    </w:p>
-    <w:p>
-      <w:pPr>
-        <w:pStyle w:val="NormalWeb"/>
-        <w:numPr>
-          <w:ilvl w:val="1"/>
-          <w:numId w:val="21"/>
-        </w:numPr>
-        <w:rPr>
-          <w:lang w:val="en-GB"/>
-        </w:rPr>
-      </w:pPr>
-      <w:r>
-        <w:rPr>
-          <w:rFonts w:hAnsi="Symbol"/>
-        </w:rPr>
-        <w:t></w:t>
-      </w:r>
-      <w:r>
-        <w:rPr>
-          <w:lang w:val="en-GB"/>
-        </w:rPr>
-        <w:t xml:space="preserve">  </w:t>
-      </w:r>
-      <w:proofErr w:type="spellStart"/>
-      <w:r>
-        <w:rPr>
-          <w:lang w:val="en-GB"/>
-        </w:rPr>
-        <w:t>Dein</w:t>
-      </w:r>
-      <w:proofErr w:type="spellEnd"/>
-      <w:r>
-        <w:rPr>
-          <w:lang w:val="en-GB"/>
-        </w:rPr>
-        <w:t xml:space="preserve"> </w:t>
-      </w:r>
-      <w:proofErr w:type="spellStart"/>
-      <w:r>
-        <w:rPr>
-          <w:rStyle w:val="HTMLCode"/>
-          <w:lang w:val="en-GB"/>
-        </w:rPr>
-        <w:t>memory_prompt_template</w:t>
-      </w:r>
-      <w:proofErr w:type="spellEnd"/>
-      <w:r>
-        <w:rPr>
-          <w:lang w:val="en-GB"/>
-        </w:rPr>
-        <w:t xml:space="preserve"> </w:t>
-      </w:r>
-      <w:proofErr w:type="spellStart"/>
-      <w:r>
-        <w:rPr>
-          <w:lang w:val="en-GB"/>
-        </w:rPr>
-        <w:t>betont</w:t>
-      </w:r>
-      <w:proofErr w:type="spellEnd"/>
-      <w:r>
-        <w:rPr>
-          <w:lang w:val="en-GB"/>
-        </w:rPr>
-        <w:t>:</w:t>
-      </w:r>
-      <w:r>
-        <w:rPr>
-          <w:lang w:val="en-GB"/>
-        </w:rPr>
-        <w:br/>
-      </w:r>
-      <w:r>
-        <w:rPr>
-          <w:rStyle w:val="Emphasis"/>
-          <w:lang w:val="en-GB"/>
-        </w:rPr>
-        <w:t>"You point out uncertainties and formulate assumptions transparently."</w:t>
-      </w:r>
-    </w:p>
-    <w:p>
-      <w:pPr>
-        <w:pStyle w:val="NormalWeb"/>
-        <w:numPr>
-          <w:ilvl w:val="1"/>
-          <w:numId w:val="21"/>
-        </w:numPr>
-        <w:rPr>
-          <w:lang w:val="en-GB"/>
-        </w:rPr>
-      </w:pPr>
-      <w:r>
-        <w:rPr>
-          <w:rFonts w:hAnsi="Symbol"/>
-        </w:rPr>
-        <w:t></w:t>
-      </w:r>
-      <w:r>
-        <w:rPr>
-          <w:lang w:val="en-GB"/>
-        </w:rPr>
-        <w:t xml:space="preserve">  </w:t>
-      </w:r>
-      <w:proofErr w:type="spellStart"/>
-      <w:r>
-        <w:rPr>
-          <w:lang w:val="en-GB"/>
-        </w:rPr>
-        <w:t>Außerdem</w:t>
-      </w:r>
-      <w:proofErr w:type="spellEnd"/>
-      <w:r>
-        <w:rPr>
-          <w:lang w:val="en-GB"/>
-        </w:rPr>
-        <w:t>:</w:t>
-      </w:r>
-      <w:r>
-        <w:rPr>
-          <w:lang w:val="en-GB"/>
-        </w:rPr>
-        <w:br/>
-      </w:r>
-      <w:r>
-        <w:rPr>
-          <w:rStyle w:val="Emphasis"/>
-          <w:lang w:val="en-GB"/>
-        </w:rPr>
-        <w:t>"Instead of providing ready-made solutions, you offer well-founded assessments, thought-provoking impulses..."</w:t>
-      </w:r>
-    </w:p>
-    <w:p>
-      <w:pPr>
-        <w:pStyle w:val="NormalWeb"/>
-        <w:numPr>
-          <w:ilvl w:val="1"/>
-          <w:numId w:val="21"/>
-        </w:numPr>
-      </w:pPr>
-      <w:r>
-        <w:rPr>
-          <w:rFonts w:hAnsi="Symbol"/>
-        </w:rPr>
-        <w:t></w:t>
-      </w:r>
-      <w:r>
-        <w:t xml:space="preserve">  Dein Prompt enthält Referenzen zu STRIDE, OWASP etc.</w:t>
-      </w:r>
-    </w:p>
-    <w:p>
-      <w:pPr>
-        <w:pStyle w:val="NormalWeb"/>
-        <w:numPr>
-          <w:ilvl w:val="1"/>
-          <w:numId w:val="21"/>
-        </w:numPr>
-      </w:pPr>
-      <w:r>
-        <w:rPr>
-          <w:rFonts w:hAnsi="Symbol"/>
-        </w:rPr>
-        <w:t></w:t>
-      </w:r>
-      <w:r>
-        <w:t xml:space="preserve">  Du hast aber </w:t>
-      </w:r>
-      <w:r>
-        <w:rPr>
-          <w:rStyle w:val="Strong"/>
-        </w:rPr>
-        <w:t>noch keine echte Validierung gegen Datenbanken wie CVE integriert.</w:t>
-      </w:r>
-    </w:p>
-    <w:p>
-      <w:pPr>
-        <w:pStyle w:val="NormalWeb"/>
-      </w:pPr>
-    </w:p>
-    <w:p>
-      <w:pPr>
-        <w:pStyle w:val="Heading3"/>
-      </w:pPr>
-      <w:r>
-        <w:t>27, 28, 30. Transparente Kommunikation der Unsicherheiten</w:t>
-      </w:r>
-    </w:p>
-    <w:p>
-      <w:pPr>
-        <w:pStyle w:val="NormalWeb"/>
-        <w:numPr>
-          <w:ilvl w:val="0"/>
-          <w:numId w:val="17"/>
-        </w:numPr>
-      </w:pPr>
-      <w:r>
-        <w:rPr>
-          <w:rStyle w:val="Strong"/>
-        </w:rPr>
-        <w:t>Wie eingebaut:</w:t>
-      </w:r>
-      <w:r>
-        <w:br/>
-        <w:t>Im Prompt und in der System-Message wird der LLM angewiesen, Unsicherheiten explizit zu benennen und Nutzer auf die Fehleranfälligkeit hinzuweisen.</w:t>
-      </w:r>
-    </w:p>
-    <w:p>
-      <w:pPr>
-        <w:pStyle w:val="NormalWeb"/>
-      </w:pPr>
-      <w:r>
-        <w:rPr>
-          <w:rFonts w:asciiTheme="majorHAnsi" w:eastAsiaTheme="majorEastAsia" w:hAnsiTheme="majorHAnsi" w:cstheme="majorBidi"/>
-          <w:color w:val="1F4D78" w:themeColor="accent1" w:themeShade="7F"/>
-          <w:lang w:eastAsia="en-US"/>
-        </w:rPr>
-        <w:lastRenderedPageBreak/>
-        <w:t>27.</w:t>
-      </w:r>
-      <w:r>
-        <w:rPr>
-          <w:rFonts w:asciiTheme="majorHAnsi" w:eastAsiaTheme="majorEastAsia" w:hAnsiTheme="majorHAnsi" w:cstheme="majorBidi"/>
-          <w:color w:val="1F4D78" w:themeColor="accent1" w:themeShade="7F"/>
-          <w:lang w:eastAsia="en-US"/>
-        </w:rPr>
-        <w:t>System soll seine</w:t>
+        <w:t>27.System soll seine</w:t>
       </w:r>
       <w:r>
         <w:rPr>
@@ -5502,15 +5906,7 @@
           <w:color w:val="1F4D78" w:themeColor="accent1" w:themeShade="7F"/>
           <w:lang w:eastAsia="en-US"/>
         </w:rPr>
-        <w:t xml:space="preserve">28. </w:t>
-      </w:r>
-      <w:r>
-        <w:rPr>
-          <w:rFonts w:asciiTheme="majorHAnsi" w:eastAsiaTheme="majorEastAsia" w:hAnsiTheme="majorHAnsi" w:cstheme="majorBidi"/>
-          <w:color w:val="1F4D78" w:themeColor="accent1" w:themeShade="7F"/>
-          <w:lang w:eastAsia="en-US"/>
-        </w:rPr>
-        <w:t>Vertrauen steigt mit menschlicher, transparenter</w:t>
+        <w:t>28. Vertrauen steigt mit menschlicher, transparenter</w:t>
       </w:r>
       <w:r>
         <w:rPr>
@@ -5607,15 +6003,7 @@
           <w:color w:val="1F4D78" w:themeColor="accent1" w:themeShade="7F"/>
           <w:lang w:eastAsia="en-US"/>
         </w:rPr>
-        <w:t>30. w</w:t>
-      </w:r>
-      <w:r>
-        <w:rPr>
-          <w:rFonts w:asciiTheme="majorHAnsi" w:eastAsiaTheme="majorEastAsia" w:hAnsiTheme="majorHAnsi" w:cstheme="majorBidi"/>
-          <w:color w:val="1F4D78" w:themeColor="accent1" w:themeShade="7F"/>
-          <w:lang w:eastAsia="en-US"/>
-        </w:rPr>
-        <w:t>ichtiger Hinweis: LLMs bleiben fehleranfällig</w:t>
+        <w:t>30. wichtiger Hinweis: LLMs bleiben fehleranfällig</w:t>
       </w:r>
       <w:r>
         <w:rPr>
@@ -5738,100 +6126,85 @@
           <w:color w:val="1F4D78" w:themeColor="accent1" w:themeShade="7F"/>
           <w:lang w:eastAsia="en-US"/>
         </w:rPr>
-        <w:t>31.</w:t>
-      </w:r>
+        <w:t>31.Ein interaktives System, das Nutzer</w:t>
+      </w:r>
+      <w:r>
+        <w:rPr>
+          <w:rFonts w:eastAsiaTheme="minorHAnsi"/>
+        </w:rPr>
+        <w:t xml:space="preserve"> durch die Modellierung begleitet und bei der Verbesserung unterstützt.</w:t>
+      </w:r>
+    </w:p>
+    <w:p>
+      <w:pPr>
+        <w:pStyle w:val="NormalWeb"/>
+        <w:numPr>
+          <w:ilvl w:val="1"/>
+          <w:numId w:val="23"/>
+        </w:numPr>
+      </w:pPr>
+      <w:r>
+        <w:rPr>
+          <w:rFonts w:hAnsi="Symbol"/>
+        </w:rPr>
+        <w:lastRenderedPageBreak/>
+        <w:t></w:t>
+      </w:r>
+      <w:r>
+        <w:t xml:space="preserve">  Dein gesamtes Interface zielt auf einen interaktiven Prozess ab.</w:t>
+      </w:r>
+    </w:p>
+    <w:p>
+      <w:pPr>
+        <w:pStyle w:val="NormalWeb"/>
+        <w:numPr>
+          <w:ilvl w:val="1"/>
+          <w:numId w:val="23"/>
+        </w:numPr>
+      </w:pPr>
+      <w:r>
+        <w:rPr>
+          <w:rFonts w:hAnsi="Symbol"/>
+        </w:rPr>
+        <w:t></w:t>
+      </w:r>
+      <w:r>
+        <w:t xml:space="preserve">  Du bietest keine fertige „Bedrohungsliste“ oder Score, sondern Impulse zur selbständigen Entscheidung.</w:t>
+      </w:r>
+    </w:p>
+    <w:p>
+      <w:pPr>
+        <w:pStyle w:val="NormalWeb"/>
+        <w:numPr>
+          <w:ilvl w:val="1"/>
+          <w:numId w:val="23"/>
+        </w:numPr>
+      </w:pPr>
+      <w:r>
+        <w:rPr>
+          <w:rFonts w:hAnsi="Symbol"/>
+        </w:rPr>
+        <w:t></w:t>
+      </w:r>
+      <w:r>
+        <w:t xml:space="preserve">  Das Tool eignet sich damit ideal als Begleiter z. B. für Architekturreviews oder Design-Diskussionen.</w:t>
+      </w:r>
+    </w:p>
+    <w:p>
+      <w:pPr>
+        <w:pStyle w:val="NormalWeb"/>
+        <w:rPr>
+          <w:rFonts w:eastAsiaTheme="minorHAnsi"/>
+          <w:color w:val="FF0000"/>
+        </w:rPr>
+      </w:pPr>
       <w:r>
         <w:rPr>
           <w:rFonts w:asciiTheme="majorHAnsi" w:eastAsiaTheme="majorEastAsia" w:hAnsiTheme="majorHAnsi" w:cstheme="majorBidi"/>
           <w:color w:val="1F4D78" w:themeColor="accent1" w:themeShade="7F"/>
           <w:lang w:eastAsia="en-US"/>
         </w:rPr>
-        <w:t>Ein interaktives System, das Nutzer</w:t>
-      </w:r>
-      <w:r>
-        <w:rPr>
-          <w:rFonts w:eastAsiaTheme="minorHAnsi"/>
-        </w:rPr>
-        <w:t xml:space="preserve"> durch die Modellierung begleitet und bei der Verbesserung unterstützt.</w:t>
-      </w:r>
-    </w:p>
-    <w:p>
-      <w:pPr>
-        <w:pStyle w:val="NormalWeb"/>
-        <w:numPr>
-          <w:ilvl w:val="1"/>
-          <w:numId w:val="23"/>
-        </w:numPr>
-      </w:pPr>
-      <w:r>
-        <w:rPr>
-          <w:rFonts w:hAnsi="Symbol"/>
-        </w:rPr>
-        <w:t></w:t>
-      </w:r>
-      <w:r>
-        <w:t xml:space="preserve">  Dein gesamtes Interface zielt auf einen interaktiven Prozess ab.</w:t>
-      </w:r>
-    </w:p>
-    <w:p>
-      <w:pPr>
-        <w:pStyle w:val="NormalWeb"/>
-        <w:numPr>
-          <w:ilvl w:val="1"/>
-          <w:numId w:val="23"/>
-        </w:numPr>
-      </w:pPr>
-      <w:r>
-        <w:rPr>
-          <w:rFonts w:hAnsi="Symbol"/>
-        </w:rPr>
-        <w:t></w:t>
-      </w:r>
-      <w:r>
-        <w:t xml:space="preserve">  Du bietest keine fertige „Bedrohungsliste“ oder Score, sondern Impulse zur selbständigen Entscheidung.</w:t>
-      </w:r>
-    </w:p>
-    <w:p>
-      <w:pPr>
-        <w:pStyle w:val="NormalWeb"/>
-        <w:numPr>
-          <w:ilvl w:val="1"/>
-          <w:numId w:val="23"/>
-        </w:numPr>
-      </w:pPr>
-      <w:r>
-        <w:rPr>
-          <w:rFonts w:hAnsi="Symbol"/>
-        </w:rPr>
-        <w:t></w:t>
-      </w:r>
-      <w:r>
-        <w:t xml:space="preserve">  Das Tool eignet sich damit ideal als Begleiter z. B. für Architekturreviews oder Design-Diskussionen.</w:t>
-      </w:r>
-    </w:p>
-    <w:p>
-      <w:pPr>
-        <w:pStyle w:val="NormalWeb"/>
-        <w:rPr>
-          <w:rFonts w:eastAsiaTheme="minorHAnsi"/>
-          <w:color w:val="FF0000"/>
-        </w:rPr>
-      </w:pPr>
-      <w:r>
-        <w:rPr>
-          <w:rFonts w:asciiTheme="majorHAnsi" w:eastAsiaTheme="majorEastAsia" w:hAnsiTheme="majorHAnsi" w:cstheme="majorBidi"/>
-          <w:color w:val="1F4D78" w:themeColor="accent1" w:themeShade="7F"/>
-          <w:lang w:eastAsia="en-US"/>
-        </w:rPr>
-        <w:t xml:space="preserve">32. </w:t>
-      </w:r>
-      <w:r>
-        <w:rPr>
-          <w:rFonts w:asciiTheme="majorHAnsi" w:eastAsiaTheme="majorEastAsia" w:hAnsiTheme="majorHAnsi" w:cstheme="majorBidi"/>
-          <w:color w:val="1F4D78" w:themeColor="accent1" w:themeShade="7F"/>
-          <w:lang w:eastAsia="en-US"/>
-        </w:rPr>
-        <w:t>Fokus auf Bedrohungen erkennen</w:t>
+        <w:t>32. Fokus auf Bedrohungen erkennen</w:t>
       </w:r>
       <w:r>
         <w:rPr>
@@ -5911,16 +6284,7 @@
           <w:color w:val="1F4D78" w:themeColor="accent1" w:themeShade="7F"/>
           <w:lang w:eastAsia="en-US"/>
         </w:rPr>
-        <w:lastRenderedPageBreak/>
-        <w:t xml:space="preserve">33. </w:t>
-      </w:r>
-      <w:r>
-        <w:rPr>
-          <w:rFonts w:asciiTheme="majorHAnsi" w:eastAsiaTheme="majorEastAsia" w:hAnsiTheme="majorHAnsi" w:cstheme="majorBidi"/>
-          <w:color w:val="1F4D78" w:themeColor="accent1" w:themeShade="7F"/>
-          <w:lang w:eastAsia="en-US"/>
-        </w:rPr>
-        <w:t>Ideal für Architekten als Checkliste/Review-Tool</w:t>
+        <w:t>33. Ideal für Architekten als Checkliste/Review-Tool</w:t>
       </w:r>
       <w:r>
         <w:rPr>
@@ -9946,6 +10310,119 @@
     </w:lvl>
   </w:abstractNum>
   <w:abstractNum w:abstractNumId="22" w15:restartNumberingAfterBreak="0">
+    <w:nsid w:val="7B9E29B6"/>
+    <w:multiLevelType w:val="hybridMultilevel"/>
+    <w:tmpl w:val="167E47FA"/>
+    <w:lvl w:ilvl="0" w:tplc="04070001">
+      <w:start w:val="1"/>
+      <w:numFmt w:val="bullet"/>
+      <w:lvlText w:val=""/>
+      <w:lvlJc w:val="left"/>
+      <w:pPr>
+        <w:ind w:left="720" w:hanging="360"/>
+      </w:pPr>
+      <w:rPr>
+        <w:rFonts w:ascii="Symbol" w:hAnsi="Symbol" w:hint="default"/>
+      </w:rPr>
+    </w:lvl>
+    <w:lvl w:ilvl="1" w:tplc="04070003" w:tentative="1">
+      <w:start w:val="1"/>
+      <w:numFmt w:val="bullet"/>
+      <w:lvlText w:val="o"/>
+      <w:lvlJc w:val="left"/>
+      <w:pPr>
+        <w:ind w:left="1440" w:hanging="360"/>
+      </w:pPr>
+      <w:rPr>
+        <w:rFonts w:ascii="Courier New" w:hAnsi="Courier New" w:cs="Courier New" w:hint="default"/>
+      </w:rPr>
+    </w:lvl>
+    <w:lvl w:ilvl="2" w:tplc="04070005" w:tentative="1">
+      <w:start w:val="1"/>
+      <w:numFmt w:val="bullet"/>
+      <w:lvlText w:val=""/>
+      <w:lvlJc w:val="left"/>
+      <w:pPr>
+        <w:ind w:left="2160" w:hanging="360"/>
+      </w:pPr>
+      <w:rPr>
+        <w:rFonts w:ascii="Wingdings" w:hAnsi="Wingdings" w:hint="default"/>
+      </w:rPr>
+    </w:lvl>
+    <w:lvl w:ilvl="3" w:tplc="04070001" w:tentative="1">
+      <w:start w:val="1"/>
+      <w:numFmt w:val="bullet"/>
+      <w:lvlText w:val=""/>
+      <w:lvlJc w:val="left"/>
+      <w:pPr>
+        <w:ind w:left="2880" w:hanging="360"/>
+      </w:pPr>
+      <w:rPr>
+        <w:rFonts w:ascii="Symbol" w:hAnsi="Symbol" w:hint="default"/>
+      </w:rPr>
+    </w:lvl>
+    <w:lvl w:ilvl="4" w:tplc="04070003" w:tentative="1">
+      <w:start w:val="1"/>
+      <w:numFmt w:val="bullet"/>
+      <w:lvlText w:val="o"/>
+      <w:lvlJc w:val="left"/>
+      <w:pPr>
+        <w:ind w:left="3600" w:hanging="360"/>
+      </w:pPr>
+      <w:rPr>
+        <w:rFonts w:ascii="Courier New" w:hAnsi="Courier New" w:cs="Courier New" w:hint="default"/>
+      </w:rPr>
+    </w:lvl>
+    <w:lvl w:ilvl="5" w:tplc="04070005" w:tentative="1">
+      <w:start w:val="1"/>
+      <w:numFmt w:val="bullet"/>
+      <w:lvlText w:val=""/>
+      <w:lvlJc w:val="left"/>
+      <w:pPr>
+        <w:ind w:left="4320" w:hanging="360"/>
+      </w:pPr>
+      <w:rPr>
+        <w:rFonts w:ascii="Wingdings" w:hAnsi="Wingdings" w:hint="default"/>
+      </w:rPr>
+    </w:lvl>
+    <w:lvl w:ilvl="6" w:tplc="04070001" w:tentative="1">
+      <w:start w:val="1"/>
+      <w:numFmt w:val="bullet"/>
+      <w:lvlText w:val=""/>
+      <w:lvlJc w:val="left"/>
+      <w:pPr>
+        <w:ind w:left="5040" w:hanging="360"/>
+      </w:pPr>
+      <w:rPr>
+        <w:rFonts w:ascii="Symbol" w:hAnsi="Symbol" w:hint="default"/>
+      </w:rPr>
+    </w:lvl>
+    <w:lvl w:ilvl="7" w:tplc="04070003" w:tentative="1">
+      <w:start w:val="1"/>
+      <w:numFmt w:val="bullet"/>
+      <w:lvlText w:val="o"/>
+      <w:lvlJc w:val="left"/>
+      <w:pPr>
+        <w:ind w:left="5760" w:hanging="360"/>
+      </w:pPr>
+      <w:rPr>
+        <w:rFonts w:ascii="Courier New" w:hAnsi="Courier New" w:cs="Courier New" w:hint="default"/>
+      </w:rPr>
+    </w:lvl>
+    <w:lvl w:ilvl="8" w:tplc="04070005" w:tentative="1">
+      <w:start w:val="1"/>
+      <w:numFmt w:val="bullet"/>
+      <w:lvlText w:val=""/>
+      <w:lvlJc w:val="left"/>
+      <w:pPr>
+        <w:ind w:left="6480" w:hanging="360"/>
+      </w:pPr>
+      <w:rPr>
+        <w:rFonts w:ascii="Wingdings" w:hAnsi="Wingdings" w:hint="default"/>
+      </w:rPr>
+    </w:lvl>
+  </w:abstractNum>
+  <w:abstractNum w:abstractNumId="23" w15:restartNumberingAfterBreak="0">
     <w:nsid w:val="7EEF6422"/>
     <w:multiLevelType w:val="hybridMultilevel"/>
     <w:tmpl w:val="55CCF4D2"/>
@@ -10116,7 +10593,7 @@
     <w:abstractNumId w:val="21"/>
   </w:num>
   <w:num w:numId="20">
-    <w:abstractNumId w:val="22"/>
+    <w:abstractNumId w:val="23"/>
   </w:num>
   <w:num w:numId="21">
     <w:abstractNumId w:val="20"/>
@@ -10126,6 +10603,9 @@
   </w:num>
   <w:num w:numId="23">
     <w:abstractNumId w:val="1"/>
+  </w:num>
+  <w:num w:numId="24">
+    <w:abstractNumId w:val="22"/>
   </w:num>
 </w:numbering>
 </file>
@@ -11334,7 +11814,7 @@
 </file>
 
 <file path=customXml/itemProps1.xml><?xml version="1.0" encoding="utf-8"?>
-<ds:datastoreItem xmlns:ds="http://schemas.openxmlformats.org/officeDocument/2006/customXml" ds:itemID="{26F19E5A-2851-425A-8CF5-E9ED11F4EAEB}">
+<ds:datastoreItem xmlns:ds="http://schemas.openxmlformats.org/officeDocument/2006/customXml" ds:itemID="{447505E1-AD3A-4B9C-AE2B-71FA03F9F289}">
   <ds:schemaRefs>
     <ds:schemaRef ds:uri="http://schemas.openxmlformats.org/officeDocument/2006/bibliography"/>
   </ds:schemaRefs>

</xml_diff>